<commit_message>
All assignment except 2
</commit_message>
<xml_diff>
--- a/JavaScript- Assignment.docx
+++ b/JavaScript- Assignment.docx
@@ -61,8 +61,6 @@
         </w:rPr>
         <w:t>Take the name of the user and greet him</w:t>
       </w:r>
-      <w:bookmarkStart w:id="0" w:name="_GoBack"/>
-      <w:bookmarkEnd w:id="0"/>
     </w:p>
     <w:p>
       <w:pPr>
@@ -193,7 +191,17 @@
           <w:sz w:val="28"/>
           <w:szCs w:val="28"/>
         </w:rPr>
-        <w:t>Take user id and password from the user. Check whether it is correct. Give three chances. When exhausted give error page.</w:t>
+        <w:t>Take user id and password from the user. Check whet</w:t>
+      </w:r>
+      <w:bookmarkStart w:id="0" w:name="_GoBack"/>
+      <w:bookmarkEnd w:id="0"/>
+      <w:r>
+        <w:rPr>
+          <w:rFonts w:ascii="Candara" w:hAnsi="Candara"/>
+          <w:sz w:val="28"/>
+          <w:szCs w:val="28"/>
+        </w:rPr>
+        <w:t>her it is correct. Give three chances. When exhausted give error page.</w:t>
       </w:r>
     </w:p>
     <w:p>
@@ -227,6 +235,7 @@
         </w:numPr>
         <w:rPr>
           <w:rFonts w:ascii="Candara" w:hAnsi="Candara"/>
+          <w:color w:val="FF0000"/>
           <w:sz w:val="28"/>
           <w:szCs w:val="28"/>
         </w:rPr>
@@ -234,6 +243,7 @@
       <w:r>
         <w:rPr>
           <w:rFonts w:ascii="Candara" w:hAnsi="Candara"/>
+          <w:color w:val="FF0000"/>
           <w:sz w:val="28"/>
           <w:szCs w:val="28"/>
         </w:rPr>
@@ -249,6 +259,7 @@
         </w:numPr>
         <w:rPr>
           <w:rFonts w:ascii="Candara" w:hAnsi="Candara"/>
+          <w:color w:val="FF0000"/>
           <w:sz w:val="28"/>
           <w:szCs w:val="28"/>
         </w:rPr>
@@ -256,28 +267,11 @@
       <w:r>
         <w:rPr>
           <w:rFonts w:ascii="Candara" w:hAnsi="Candara"/>
-          <w:sz w:val="28"/>
-          <w:szCs w:val="28"/>
-        </w:rPr>
-        <w:t xml:space="preserve">Given a sentence write a JavaScript program to calculate the numbers of vowel. Eg (a = 4, e = 5, </w:t>
-      </w:r>
-      <w:proofErr w:type="spellStart"/>
-      <w:r>
-        <w:rPr>
-          <w:rFonts w:ascii="Candara" w:hAnsi="Candara"/>
-          <w:sz w:val="28"/>
-          <w:szCs w:val="28"/>
-        </w:rPr>
-        <w:t>i</w:t>
-      </w:r>
-      <w:proofErr w:type="spellEnd"/>
-      <w:r>
-        <w:rPr>
-          <w:rFonts w:ascii="Candara" w:hAnsi="Candara"/>
-          <w:sz w:val="28"/>
-          <w:szCs w:val="28"/>
-        </w:rPr>
-        <w:t>=0, o=6, u=9)</w:t>
+          <w:color w:val="FF0000"/>
+          <w:sz w:val="28"/>
+          <w:szCs w:val="28"/>
+        </w:rPr>
+        <w:t>Given a sentence write a JavaScript program to calculate the numbers of vowel. Eg (a = 4, e = 5, i=0, o=6, u=9)</w:t>
       </w:r>
     </w:p>
     <w:p>
@@ -289,6 +283,7 @@
         </w:numPr>
         <w:rPr>
           <w:rFonts w:ascii="Candara" w:hAnsi="Candara"/>
+          <w:color w:val="FF0000"/>
           <w:sz w:val="28"/>
           <w:szCs w:val="28"/>
         </w:rPr>
@@ -296,6 +291,7 @@
       <w:r>
         <w:rPr>
           <w:rFonts w:ascii="Candara" w:hAnsi="Candara"/>
+          <w:color w:val="FF0000"/>
           <w:sz w:val="28"/>
           <w:szCs w:val="28"/>
         </w:rPr>
@@ -311,6 +307,7 @@
         </w:numPr>
         <w:rPr>
           <w:rFonts w:ascii="Candara" w:hAnsi="Candara"/>
+          <w:color w:val="FF0000"/>
           <w:sz w:val="28"/>
           <w:szCs w:val="28"/>
         </w:rPr>
@@ -318,6 +315,7 @@
       <w:r>
         <w:rPr>
           <w:rFonts w:ascii="Candara" w:hAnsi="Candara"/>
+          <w:color w:val="FF0000"/>
           <w:sz w:val="28"/>
           <w:szCs w:val="28"/>
         </w:rPr>
@@ -333,6 +331,7 @@
         </w:numPr>
         <w:rPr>
           <w:rFonts w:ascii="Candara" w:hAnsi="Candara"/>
+          <w:color w:val="FF0000"/>
           <w:sz w:val="28"/>
           <w:szCs w:val="28"/>
         </w:rPr>
@@ -340,6 +339,7 @@
       <w:r>
         <w:rPr>
           <w:rFonts w:ascii="Candara" w:hAnsi="Candara"/>
+          <w:color w:val="FF0000"/>
           <w:sz w:val="28"/>
           <w:szCs w:val="28"/>
         </w:rPr>
@@ -355,6 +355,7 @@
         </w:numPr>
         <w:rPr>
           <w:rFonts w:ascii="Candara" w:hAnsi="Candara"/>
+          <w:color w:val="FF0000"/>
           <w:sz w:val="28"/>
           <w:szCs w:val="28"/>
         </w:rPr>
@@ -362,6 +363,7 @@
       <w:r>
         <w:rPr>
           <w:rFonts w:ascii="Candara" w:hAnsi="Candara"/>
+          <w:color w:val="FF0000"/>
           <w:sz w:val="28"/>
           <w:szCs w:val="28"/>
         </w:rPr>
@@ -686,6 +688,7 @@
               <w:color w:val="4F81BD"/>
               <w:sz w:val="36"/>
               <w:szCs w:val="36"/>
+              <w:lang w:val="en-IN" w:eastAsia="en-IN"/>
             </w:rPr>
             <w:drawing>
               <wp:inline distT="0" distB="0" distL="0" distR="0" wp14:anchorId="5F8296C0" wp14:editId="2FDE2455">
@@ -2302,7 +2305,7 @@
 </file>
 
 <file path=customXml/itemProps1.xml><?xml version="1.0" encoding="utf-8"?>
-<ds:datastoreItem xmlns:ds="http://schemas.openxmlformats.org/officeDocument/2006/customXml" ds:itemID="{CCD6B936-D4D3-433A-98A6-EF2DD95EE048}">
+<ds:datastoreItem xmlns:ds="http://schemas.openxmlformats.org/officeDocument/2006/customXml" ds:itemID="{2289AB68-1FAB-450E-9CA3-AB1D1B73DE13}">
   <ds:schemaRefs>
     <ds:schemaRef ds:uri="http://schemas.openxmlformats.org/officeDocument/2006/bibliography"/>
   </ds:schemaRefs>

</xml_diff>